<commit_message>
update sau khi thầy chấm
</commit_message>
<xml_diff>
--- a/Blog/static/demo.docx
+++ b/Blog/static/demo.docx
@@ -12,12 +12,12 @@
     </w:p>
     <w:p>
       <w:r>
-        <w:t>phương nt</w:t>
+        <w:t>Nguyễn Thị Phương</w:t>
       </w:r>
     </w:p>
     <w:p>
       <w:r>
-        <w:t>phương nt</w:t>
+        <w:t>Nguyễn Thị Phương</w:t>
       </w:r>
     </w:p>
     <w:sectPr>

</xml_diff>